<commit_message>
Adding tag creation to cutover procedures
</commit_message>
<xml_diff>
--- a/distrib/cutover/Propel Cutover procedures.docx
+++ b/distrib/cutover/Propel Cutover procedures.docx
@@ -723,8 +723,8 @@
         </w:numPr>
         <w:ind w:left="720"/>
       </w:pPr>
-      <w:bookmarkStart w:id="10" w:name="OLE_LINK1"/>
-      <w:bookmarkStart w:id="11" w:name="OLE_LINK11"/>
+      <w:bookmarkStart w:id="10" w:name="OLE_LINK11"/>
+      <w:bookmarkStart w:id="11" w:name="OLE_LINK1"/>
       <w:proofErr w:type="spellStart"/>
       <w:r>
         <w:t>mongosh</w:t>
@@ -784,9 +784,9 @@
         </w:rPr>
         <w:t>drop-database.js</w:t>
       </w:r>
-      <w:bookmarkEnd w:id="11"/>
-    </w:p>
-    <w:bookmarkEnd w:id="10"/>
+      <w:bookmarkEnd w:id="10"/>
+    </w:p>
+    <w:bookmarkEnd w:id="11"/>
     <w:p>
       <w:r>
         <w:lastRenderedPageBreak/>
@@ -854,8 +854,8 @@
         </w:numPr>
         <w:ind w:left="720"/>
       </w:pPr>
-      <w:bookmarkStart w:id="15" w:name="OLE_LINK3"/>
-      <w:bookmarkStart w:id="16" w:name="OLE_LINK12"/>
+      <w:bookmarkStart w:id="15" w:name="OLE_LINK12"/>
+      <w:bookmarkStart w:id="16" w:name="OLE_LINK3"/>
       <w:proofErr w:type="spellStart"/>
       <w:r>
         <w:t>mongosh</w:t>
@@ -924,9 +924,9 @@
         </w:rPr>
         <w:t>0000-01-create-db-and-user.js</w:t>
       </w:r>
-      <w:bookmarkEnd w:id="16"/>
-    </w:p>
-    <w:bookmarkEnd w:id="15"/>
+      <w:bookmarkEnd w:id="15"/>
+    </w:p>
+    <w:bookmarkEnd w:id="16"/>
     <w:p>
       <w:r>
         <w:t>This is going to create the propel DB and the Propel user with the provided password, (</w:t>
@@ -1122,8 +1122,8 @@
         <w:ind w:left="720"/>
       </w:pPr>
       <w:bookmarkStart w:id="21" w:name="OLE_LINK15"/>
-      <w:bookmarkStart w:id="22" w:name="OLE_LINK4"/>
-      <w:bookmarkStart w:id="23" w:name="OLE_LINK16"/>
+      <w:bookmarkStart w:id="22" w:name="OLE_LINK16"/>
+      <w:bookmarkStart w:id="23" w:name="OLE_LINK4"/>
       <w:r>
         <w:t>.\import-exportv</w:t>
       </w:r>
@@ -1159,12 +1159,12 @@
       <w:r>
         <w:t>Propel</w:t>
       </w:r>
-      <w:bookmarkEnd w:id="23"/>
+      <w:bookmarkEnd w:id="22"/>
       <w:r>
         <w:t xml:space="preserve"> </w:t>
       </w:r>
     </w:p>
-    <w:bookmarkEnd w:id="22"/>
+    <w:bookmarkEnd w:id="23"/>
     <w:p>
       <w:pPr>
         <w:pStyle w:val="ListParagraph"/>
@@ -1516,6 +1516,385 @@
       <w:bookmarkStart w:id="24" w:name="OLE_LINK7"/>
       <w:r>
         <w:lastRenderedPageBreak/>
+        <w:t>Tagging the release</w:t>
+      </w:r>
+    </w:p>
+    <w:p>
+      <w:r>
+        <w:t>As soon the release is stable, we can proceed to tag the release in GitHub. To do this proceed in the following way:</w:t>
+      </w:r>
+      <w:r>
+        <w:tab/>
+      </w:r>
+    </w:p>
+    <w:p>
+      <w:r>
+        <w:t>1</w:t>
+      </w:r>
+      <w:r>
+        <w:rPr>
+          <w:vertAlign w:val="superscript"/>
+        </w:rPr>
+        <w:t>st</w:t>
+      </w:r>
+      <w:r>
+        <w:t xml:space="preserve"> - </w:t>
+      </w:r>
+      <w:r>
+        <w:t>Create the tag with the following command</w:t>
+      </w:r>
+      <w:r>
+        <w:t xml:space="preserve"> in the terminal</w:t>
+      </w:r>
+      <w:r>
+        <w:t xml:space="preserve">: </w:t>
+      </w:r>
+    </w:p>
+    <w:p>
+      <w:pPr>
+        <w:ind w:firstLine="720"/>
+        <w:rPr>
+          <w:rFonts w:ascii="Courier New" w:hAnsi="Courier New" w:cs="Courier New"/>
+          <w:sz w:val="20"/>
+          <w:szCs w:val="20"/>
+        </w:rPr>
+      </w:pPr>
+      <w:bookmarkStart w:id="25" w:name="OLE_LINK18"/>
+      <w:r>
+        <w:rPr>
+          <w:rFonts w:ascii="Courier New" w:hAnsi="Courier New" w:cs="Courier New"/>
+          <w:sz w:val="20"/>
+          <w:szCs w:val="20"/>
+        </w:rPr>
+        <w:t>git tag -a v</w:t>
+      </w:r>
+      <w:bookmarkStart w:id="26" w:name="OLE_LINK17"/>
+      <w:bookmarkEnd w:id="25"/>
+      <w:r>
+        <w:rPr>
+          <w:rFonts w:ascii="Courier New" w:hAnsi="Courier New" w:cs="Courier New"/>
+          <w:sz w:val="20"/>
+          <w:szCs w:val="20"/>
+        </w:rPr>
+        <w:t>{</w:t>
+      </w:r>
+      <w:r>
+        <w:rPr>
+          <w:rFonts w:ascii="Courier New" w:hAnsi="Courier New" w:cs="Courier New"/>
+          <w:i/>
+          <w:iCs/>
+          <w:color w:val="FF0000"/>
+          <w:sz w:val="20"/>
+          <w:szCs w:val="20"/>
+        </w:rPr>
+        <w:t>Here the release version like 1.0.0</w:t>
+      </w:r>
+      <w:r>
+        <w:rPr>
+          <w:rFonts w:ascii="Courier New" w:hAnsi="Courier New" w:cs="Courier New"/>
+          <w:sz w:val="20"/>
+          <w:szCs w:val="20"/>
+        </w:rPr>
+        <w:t>}</w:t>
+      </w:r>
+      <w:bookmarkEnd w:id="26"/>
+      <w:r>
+        <w:rPr>
+          <w:rFonts w:ascii="Courier New" w:hAnsi="Courier New" w:cs="Courier New"/>
+          <w:sz w:val="20"/>
+          <w:szCs w:val="20"/>
+        </w:rPr>
+        <w:t xml:space="preserve"> -m "v</w:t>
+      </w:r>
+      <w:r>
+        <w:rPr>
+          <w:rFonts w:ascii="Courier New" w:hAnsi="Courier New" w:cs="Courier New"/>
+          <w:color w:val="FF0000"/>
+          <w:sz w:val="20"/>
+          <w:szCs w:val="20"/>
+        </w:rPr>
+        <w:t>{</w:t>
+      </w:r>
+      <w:r>
+        <w:rPr>
+          <w:rFonts w:ascii="Courier New" w:hAnsi="Courier New" w:cs="Courier New"/>
+          <w:i/>
+          <w:iCs/>
+          <w:color w:val="FF0000"/>
+          <w:sz w:val="20"/>
+          <w:szCs w:val="20"/>
+        </w:rPr>
+        <w:t xml:space="preserve">Here the </w:t>
+      </w:r>
+      <w:proofErr w:type="spellStart"/>
+      <w:r>
+        <w:rPr>
+          <w:rFonts w:ascii="Courier New" w:hAnsi="Courier New" w:cs="Courier New"/>
+          <w:i/>
+          <w:iCs/>
+          <w:color w:val="FF0000"/>
+          <w:sz w:val="20"/>
+          <w:szCs w:val="20"/>
+        </w:rPr>
+        <w:t>rel</w:t>
+      </w:r>
+      <w:proofErr w:type="spellEnd"/>
+      <w:r>
+        <w:rPr>
+          <w:rFonts w:ascii="Courier New" w:hAnsi="Courier New" w:cs="Courier New"/>
+          <w:i/>
+          <w:iCs/>
+          <w:color w:val="FF0000"/>
+          <w:sz w:val="20"/>
+          <w:szCs w:val="20"/>
+        </w:rPr>
+        <w:t xml:space="preserve"> version too</w:t>
+      </w:r>
+      <w:r>
+        <w:rPr>
+          <w:rFonts w:ascii="Courier New" w:hAnsi="Courier New" w:cs="Courier New"/>
+          <w:color w:val="FF0000"/>
+          <w:sz w:val="20"/>
+          <w:szCs w:val="20"/>
+        </w:rPr>
+        <w:t>}</w:t>
+      </w:r>
+      <w:r>
+        <w:rPr>
+          <w:rFonts w:ascii="Courier New" w:hAnsi="Courier New" w:cs="Courier New"/>
+          <w:sz w:val="20"/>
+          <w:szCs w:val="20"/>
+        </w:rPr>
+        <w:t>"</w:t>
+      </w:r>
+    </w:p>
+    <w:p>
+      <w:pPr>
+        <w:ind w:firstLine="720"/>
+      </w:pPr>
+      <w:r>
+        <w:t>e.g.:</w:t>
+      </w:r>
+    </w:p>
+    <w:p>
+      <w:pPr>
+        <w:ind w:firstLine="720"/>
+        <w:rPr>
+          <w:rFonts w:ascii="Courier New" w:hAnsi="Courier New" w:cs="Courier New"/>
+          <w:sz w:val="20"/>
+          <w:szCs w:val="20"/>
+        </w:rPr>
+      </w:pPr>
+      <w:bookmarkStart w:id="27" w:name="OLE_LINK19"/>
+      <w:r>
+        <w:rPr>
+          <w:rFonts w:ascii="Courier New" w:hAnsi="Courier New" w:cs="Courier New"/>
+          <w:sz w:val="20"/>
+          <w:szCs w:val="20"/>
+        </w:rPr>
+        <w:t>git tag -a v</w:t>
+      </w:r>
+      <w:r>
+        <w:rPr>
+          <w:rFonts w:ascii="Courier New" w:hAnsi="Courier New" w:cs="Courier New"/>
+          <w:sz w:val="20"/>
+          <w:szCs w:val="20"/>
+        </w:rPr>
+        <w:t>2.3.0 -m “v2.3.0”</w:t>
+      </w:r>
+    </w:p>
+    <w:bookmarkEnd w:id="27"/>
+    <w:p>
+      <w:r>
+        <w:t>2</w:t>
+      </w:r>
+      <w:r>
+        <w:rPr>
+          <w:vertAlign w:val="superscript"/>
+        </w:rPr>
+        <w:t>nd</w:t>
+      </w:r>
+      <w:r>
+        <w:t xml:space="preserve"> - </w:t>
+      </w:r>
+      <w:r>
+        <w:t xml:space="preserve">You can see the list of created tags with the command: </w:t>
+      </w:r>
+    </w:p>
+    <w:p>
+      <w:pPr>
+        <w:ind w:firstLine="720"/>
+        <w:rPr>
+          <w:rFonts w:ascii="Courier New" w:hAnsi="Courier New" w:cs="Courier New"/>
+          <w:sz w:val="20"/>
+          <w:szCs w:val="20"/>
+        </w:rPr>
+      </w:pPr>
+      <w:r>
+        <w:rPr>
+          <w:rFonts w:ascii="Courier New" w:hAnsi="Courier New" w:cs="Courier New"/>
+          <w:sz w:val="20"/>
+          <w:szCs w:val="20"/>
+        </w:rPr>
+        <w:t>git tag</w:t>
+      </w:r>
+    </w:p>
+    <w:p>
+      <w:r>
+        <w:drawing>
+          <wp:inline distT="0" distB="0" distL="0" distR="0" wp14:anchorId="4C9C9BA8" wp14:editId="7121B82A">
+            <wp:extent cx="6304483" cy="1819275"/>
+            <wp:effectExtent l="0" t="0" r="0" b="0"/>
+            <wp:docPr id="1959730428" name="Picture 1" descr="A black screen with white text"/>
+            <wp:cNvGraphicFramePr>
+              <a:graphicFrameLocks xmlns:a="http://schemas.openxmlformats.org/drawingml/2006/main" noChangeAspect="1"/>
+            </wp:cNvGraphicFramePr>
+            <a:graphic xmlns:a="http://schemas.openxmlformats.org/drawingml/2006/main">
+              <a:graphicData uri="http://schemas.openxmlformats.org/drawingml/2006/picture">
+                <pic:pic xmlns:pic="http://schemas.openxmlformats.org/drawingml/2006/picture">
+                  <pic:nvPicPr>
+                    <pic:cNvPr id="1959730428" name="Picture 1" descr="A black screen with white text"/>
+                    <pic:cNvPicPr/>
+                  </pic:nvPicPr>
+                  <pic:blipFill>
+                    <a:blip r:embed="rId10"/>
+                    <a:stretch>
+                      <a:fillRect/>
+                    </a:stretch>
+                  </pic:blipFill>
+                  <pic:spPr>
+                    <a:xfrm>
+                      <a:off x="0" y="0"/>
+                      <a:ext cx="6359473" cy="1835143"/>
+                    </a:xfrm>
+                    <a:prstGeom prst="rect">
+                      <a:avLst/>
+                    </a:prstGeom>
+                  </pic:spPr>
+                </pic:pic>
+              </a:graphicData>
+            </a:graphic>
+          </wp:inline>
+        </w:drawing>
+      </w:r>
+    </w:p>
+    <w:p>
+      <w:r>
+        <w:t>3</w:t>
+      </w:r>
+      <w:r>
+        <w:rPr>
+          <w:vertAlign w:val="superscript"/>
+        </w:rPr>
+        <w:t>rd</w:t>
+      </w:r>
+      <w:r>
+        <w:t xml:space="preserve"> - </w:t>
+      </w:r>
+      <w:r>
+        <w:t>Next step is to push it to the remote</w:t>
+      </w:r>
+      <w:r>
+        <w:t xml:space="preserve"> with the following command</w:t>
+      </w:r>
+      <w:r>
+        <w:t xml:space="preserve">: </w:t>
+      </w:r>
+    </w:p>
+    <w:p>
+      <w:pPr>
+        <w:ind w:firstLine="720"/>
+        <w:rPr>
+          <w:rFonts w:ascii="Courier New" w:hAnsi="Courier New" w:cs="Courier New"/>
+          <w:sz w:val="20"/>
+          <w:szCs w:val="20"/>
+        </w:rPr>
+      </w:pPr>
+      <w:bookmarkStart w:id="28" w:name="OLE_LINK20"/>
+      <w:r>
+        <w:rPr>
+          <w:rFonts w:ascii="Courier New" w:hAnsi="Courier New" w:cs="Courier New"/>
+          <w:sz w:val="20"/>
+          <w:szCs w:val="20"/>
+        </w:rPr>
+        <w:t>git push origin v</w:t>
+      </w:r>
+      <w:r>
+        <w:rPr>
+          <w:rFonts w:ascii="Courier New" w:hAnsi="Courier New" w:cs="Courier New"/>
+          <w:sz w:val="20"/>
+          <w:szCs w:val="20"/>
+        </w:rPr>
+        <w:t>2.3</w:t>
+      </w:r>
+      <w:r>
+        <w:rPr>
+          <w:rFonts w:ascii="Courier New" w:hAnsi="Courier New" w:cs="Courier New"/>
+          <w:sz w:val="20"/>
+          <w:szCs w:val="20"/>
+        </w:rPr>
+        <w:t>.0</w:t>
+      </w:r>
+    </w:p>
+    <w:p>
+      <w:pPr>
+        <w:jc w:val="center"/>
+        <w:rPr>
+          <w:rFonts w:ascii="Courier New" w:hAnsi="Courier New" w:cs="Courier New"/>
+          <w:sz w:val="20"/>
+          <w:szCs w:val="20"/>
+        </w:rPr>
+      </w:pPr>
+      <w:r>
+        <w:rPr>
+          <w:rFonts w:ascii="Courier New" w:hAnsi="Courier New" w:cs="Courier New"/>
+          <w:sz w:val="20"/>
+          <w:szCs w:val="20"/>
+        </w:rPr>
+        <w:drawing>
+          <wp:inline distT="0" distB="0" distL="0" distR="0" wp14:anchorId="02492AB2" wp14:editId="4ADC6696">
+            <wp:extent cx="6304280" cy="2287996"/>
+            <wp:effectExtent l="0" t="0" r="0" b="0"/>
+            <wp:docPr id="937489801" name="Picture 1"/>
+            <wp:cNvGraphicFramePr>
+              <a:graphicFrameLocks xmlns:a="http://schemas.openxmlformats.org/drawingml/2006/main" noChangeAspect="1"/>
+            </wp:cNvGraphicFramePr>
+            <a:graphic xmlns:a="http://schemas.openxmlformats.org/drawingml/2006/main">
+              <a:graphicData uri="http://schemas.openxmlformats.org/drawingml/2006/picture">
+                <pic:pic xmlns:pic="http://schemas.openxmlformats.org/drawingml/2006/picture">
+                  <pic:nvPicPr>
+                    <pic:cNvPr id="937489801" name=""/>
+                    <pic:cNvPicPr/>
+                  </pic:nvPicPr>
+                  <pic:blipFill>
+                    <a:blip r:embed="rId11"/>
+                    <a:stretch>
+                      <a:fillRect/>
+                    </a:stretch>
+                  </pic:blipFill>
+                  <pic:spPr>
+                    <a:xfrm>
+                      <a:off x="0" y="0"/>
+                      <a:ext cx="6313756" cy="2291435"/>
+                    </a:xfrm>
+                    <a:prstGeom prst="rect">
+                      <a:avLst/>
+                    </a:prstGeom>
+                  </pic:spPr>
+                </pic:pic>
+              </a:graphicData>
+            </a:graphic>
+          </wp:inline>
+        </w:drawing>
+      </w:r>
+    </w:p>
+    <w:bookmarkEnd w:id="28"/>
+    <w:p>
+      <w:pPr>
+        <w:pStyle w:val="Heading2"/>
+      </w:pPr>
+      <w:r>
+        <w:lastRenderedPageBreak/>
         <w:t>M</w:t>
       </w:r>
       <w:r>
@@ -1530,7 +1909,7 @@
       <w:r>
         <w:t xml:space="preserve">weird cases after install Propel will display some error toast indicating a data error and you will not be able to see any data in the app. If you </w:t>
       </w:r>
-      <w:bookmarkStart w:id="25" w:name="OLE_LINK8"/>
+      <w:bookmarkStart w:id="29" w:name="OLE_LINK8"/>
       <w:r>
         <w:t>check the “</w:t>
       </w:r>
@@ -1554,7 +1933,7 @@
       <w:r>
         <w:t>”</w:t>
       </w:r>
-      <w:bookmarkEnd w:id="25"/>
+      <w:bookmarkEnd w:id="29"/>
       <w:r>
         <w:t xml:space="preserve">,  You will see a message </w:t>
       </w:r>
@@ -1600,7 +1979,7 @@
                     <pic:cNvPicPr/>
                   </pic:nvPicPr>
                   <pic:blipFill>
-                    <a:blip r:embed="rId10"/>
+                    <a:blip r:embed="rId12"/>
                     <a:stretch>
                       <a:fillRect/>
                     </a:stretch>
@@ -1651,7 +2030,7 @@
                     <pic:cNvPicPr/>
                   </pic:nvPicPr>
                   <pic:blipFill>
-                    <a:blip r:embed="rId11"/>
+                    <a:blip r:embed="rId13"/>
                     <a:stretch>
                       <a:fillRect/>
                     </a:stretch>
@@ -1749,7 +2128,7 @@
                     <pic:cNvPicPr/>
                   </pic:nvPicPr>
                   <pic:blipFill>
-                    <a:blip r:embed="rId12"/>
+                    <a:blip r:embed="rId14"/>
                     <a:stretch>
                       <a:fillRect/>
                     </a:stretch>
@@ -1812,7 +2191,7 @@
                     <pic:cNvPicPr/>
                   </pic:nvPicPr>
                   <pic:blipFill>
-                    <a:blip r:embed="rId13"/>
+                    <a:blip r:embed="rId15"/>
                     <a:stretch>
                       <a:fillRect/>
                     </a:stretch>
@@ -2894,7 +3273,6 @@
   <w:style w:type="character" w:default="1" w:styleId="DefaultParagraphFont">
     <w:name w:val="Default Paragraph Font"/>
     <w:uiPriority w:val="1"/>
-    <w:semiHidden/>
     <w:unhideWhenUsed/>
   </w:style>
   <w:style w:type="table" w:default="1" w:styleId="TableNormal">

</xml_diff>